<commit_message>
Updates done my Marcus Noble while testing these setup notes
</commit_message>
<xml_diff>
--- a/setup isis autoreduction.docx
+++ b/setup isis autoreduction.docx
@@ -6,6 +6,8 @@
       <w:pPr>
         <w:pStyle w:val="Title"/>
       </w:pPr>
+      <w:bookmarkStart w:id="0" w:name="_GoBack"/>
+      <w:bookmarkEnd w:id="0"/>
       <w:proofErr w:type="spellStart"/>
       <w:r>
         <w:t>Autoreduction</w:t>
@@ -53,13 +55,43 @@
         </w:numPr>
       </w:pPr>
       <w:r>
-        <w:t xml:space="preserve">Downloaded </w:t>
-      </w:r>
-      <w:r>
-        <w:t>apache-activemq-5.8.0-bin.tar.gz</w:t>
-      </w:r>
-      <w:r>
-        <w:t xml:space="preserve"> and unpacked</w:t>
+        <w:t>Ensure http proxy is set.</w:t>
+      </w:r>
+    </w:p>
+    <w:p>
+      <w:pPr>
+        <w:ind w:left="1080"/>
+        <w:rPr>
+          <w:rFonts w:ascii="Courier" w:hAnsi="Courier"/>
+        </w:rPr>
+      </w:pPr>
+      <w:proofErr w:type="gramStart"/>
+      <w:r>
+        <w:rPr>
+          <w:rFonts w:ascii="Courier" w:hAnsi="Courier"/>
+        </w:rPr>
+        <w:t>export</w:t>
+      </w:r>
+      <w:proofErr w:type="gramEnd"/>
+      <w:r>
+        <w:rPr>
+          <w:rFonts w:ascii="Courier" w:hAnsi="Courier"/>
+        </w:rPr>
+        <w:t xml:space="preserve"> </w:t>
+      </w:r>
+      <w:proofErr w:type="spellStart"/>
+      <w:r>
+        <w:rPr>
+          <w:rFonts w:ascii="Courier" w:hAnsi="Courier"/>
+        </w:rPr>
+        <w:t>http_proxy</w:t>
+      </w:r>
+      <w:proofErr w:type="spellEnd"/>
+      <w:r>
+        <w:rPr>
+          <w:rFonts w:ascii="Courier" w:hAnsi="Courier"/>
+        </w:rPr>
+        <w:t>=http://wwwcache.rl.ac.uk</w:t>
       </w:r>
     </w:p>
     <w:p>
@@ -71,6 +103,33 @@
         </w:numPr>
       </w:pPr>
       <w:r>
+        <w:t xml:space="preserve">Downloaded </w:t>
+      </w:r>
+      <w:r>
+        <w:t>apache-activemq-5.8.0-bin.tar.gz</w:t>
+      </w:r>
+      <w:r>
+        <w:t xml:space="preserve"> and unpacked</w:t>
+      </w:r>
+      <w:r>
+        <w:t xml:space="preserve"> (</w:t>
+      </w:r>
+      <w:r>
+        <w:t>https://activemq.apache.org/activemq-580-release.html</w:t>
+      </w:r>
+      <w:r>
+        <w:t>)</w:t>
+      </w:r>
+    </w:p>
+    <w:p>
+      <w:pPr>
+        <w:pStyle w:val="ListParagraph"/>
+        <w:numPr>
+          <w:ilvl w:val="0"/>
+          <w:numId w:val="1"/>
+        </w:numPr>
+      </w:pPr>
+      <w:r>
         <w:t xml:space="preserve">Edit </w:t>
       </w:r>
       <w:proofErr w:type="spellStart"/>
@@ -309,50 +368,41 @@
           <w:sz w:val="16"/>
           <w:szCs w:val="16"/>
         </w:rPr>
-        <w:t xml:space="preserve"> name="stomp" uri="stomp://0.0.0.0:61613?maximumConnections=1000&amp;amp;wiref</w:t>
-      </w:r>
-      <w:r>
-        <w:rPr>
-          <w:rFonts w:ascii="Courier" w:hAnsi="Courier"/>
-          <w:color w:val="FF0000"/>
+        <w:t xml:space="preserve"> name="stomp" uri="stomp://0.0.0.0:61613?maximumConnections=1000&amp;amp;wireformat.maxFrameSize=104857600"/&gt;</w:t>
+      </w:r>
+    </w:p>
+    <w:p>
+      <w:pPr>
+        <w:rPr>
+          <w:rFonts w:ascii="Courier" w:hAnsi="Courier"/>
           <w:sz w:val="16"/>
           <w:szCs w:val="16"/>
         </w:rPr>
-        <w:t>ormat.maxFrameSize=104857600"/&gt;</w:t>
-      </w:r>
-    </w:p>
-    <w:p>
-      <w:pPr>
+      </w:pPr>
+      <w:r>
         <w:rPr>
           <w:rFonts w:ascii="Courier" w:hAnsi="Courier"/>
           <w:sz w:val="16"/>
           <w:szCs w:val="16"/>
         </w:rPr>
-      </w:pPr>
+        <w:t xml:space="preserve">        &lt;/</w:t>
+      </w:r>
+      <w:proofErr w:type="spellStart"/>
       <w:r>
         <w:rPr>
           <w:rFonts w:ascii="Courier" w:hAnsi="Courier"/>
           <w:sz w:val="16"/>
           <w:szCs w:val="16"/>
         </w:rPr>
-        <w:t xml:space="preserve">        &lt;/</w:t>
-      </w:r>
-      <w:proofErr w:type="spellStart"/>
+        <w:t>transportConnectors</w:t>
+      </w:r>
+      <w:proofErr w:type="spellEnd"/>
       <w:r>
         <w:rPr>
           <w:rFonts w:ascii="Courier" w:hAnsi="Courier"/>
           <w:sz w:val="16"/>
           <w:szCs w:val="16"/>
         </w:rPr>
-        <w:t>transportConnectors</w:t>
-      </w:r>
-      <w:proofErr w:type="spellEnd"/>
-      <w:r>
-        <w:rPr>
-          <w:rFonts w:ascii="Courier" w:hAnsi="Courier"/>
-          <w:sz w:val="16"/>
-          <w:szCs w:val="16"/>
-        </w:rPr>
         <w:t>&gt;</w:t>
       </w:r>
     </w:p>
@@ -488,10 +538,7 @@
         <w:t xml:space="preserve">to get </w:t>
       </w:r>
       <w:r>
-        <w:t xml:space="preserve">the working directory of a process </w:t>
-      </w:r>
-      <w:r>
-        <w:t>“</w:t>
+        <w:t>the working directory of a process “</w:t>
       </w:r>
       <w:proofErr w:type="spellStart"/>
       <w:r>
@@ -507,10 +554,7 @@
       </w:r>
       <w:proofErr w:type="spellEnd"/>
       <w:r>
-        <w:t>/’PID number</w:t>
-      </w:r>
-      <w:r>
-        <w:t>’/</w:t>
+        <w:t>/’PID number’/</w:t>
       </w:r>
       <w:proofErr w:type="spellStart"/>
       <w:r>
@@ -519,6 +563,16 @@
       <w:proofErr w:type="spellEnd"/>
       <w:r>
         <w:t>”</w:t>
+      </w:r>
+    </w:p>
+    <w:p>
+      <w:proofErr w:type="spellStart"/>
+      <w:r>
+        <w:t>ActiveMQ</w:t>
+      </w:r>
+      <w:proofErr w:type="spellEnd"/>
+      <w:r>
+        <w:t xml:space="preserve"> should be listening on ports 61616 and 61613</w:t>
       </w:r>
     </w:p>
     <w:p>
@@ -556,7 +610,21 @@
       </w:r>
       <w:proofErr w:type="spellEnd"/>
       <w:r>
-        <w:t xml:space="preserve"> is running on.</w:t>
+        <w:t xml:space="preserve"> is running on</w:t>
+      </w:r>
+      <w:r>
+        <w:t xml:space="preserve">. This should be tested from </w:t>
+      </w:r>
+      <w:proofErr w:type="spellStart"/>
+      <w:r>
+        <w:t>localhost</w:t>
+      </w:r>
+      <w:proofErr w:type="spellEnd"/>
+      <w:r>
+        <w:t xml:space="preserve"> first (due to firewall restrictions)</w:t>
+      </w:r>
+      <w:r>
+        <w:t>.</w:t>
       </w:r>
       <w:r>
         <w:t xml:space="preserve"> Note the factory username/password is admin/admin. </w:t>
@@ -678,6 +746,7 @@
         <w:spacing w:after="0" w:line="240" w:lineRule="auto"/>
       </w:pPr>
       <w:r>
+        <w:lastRenderedPageBreak/>
         <w:t>Modify the address “brokers” in /</w:t>
       </w:r>
       <w:proofErr w:type="spellStart"/>
@@ -734,7 +803,13 @@
       </w:r>
       <w:proofErr w:type="spellEnd"/>
       <w:r>
-        <w:t xml:space="preserve"> variable the method reduce() of python file PostProcessAdmin.py</w:t>
+        <w:t xml:space="preserve"> variable the method reduce() of python file </w:t>
+      </w:r>
+      <w:r>
+        <w:t>/usr/bin/</w:t>
+      </w:r>
+      <w:r>
+        <w:t>PostProcessAdmin.py</w:t>
       </w:r>
     </w:p>
     <w:p>
@@ -750,7 +825,18 @@
         <w:spacing w:after="0" w:line="240" w:lineRule="auto"/>
       </w:pPr>
       <w:r>
-        <w:t>Type: python /usr/bin/queueProcessor.py</w:t>
+        <w:t xml:space="preserve">Type: </w:t>
+      </w:r>
+      <w:proofErr w:type="spellStart"/>
+      <w:r>
+        <w:t>sudo</w:t>
+      </w:r>
+      <w:proofErr w:type="spellEnd"/>
+      <w:r>
+        <w:t xml:space="preserve"> </w:t>
+      </w:r>
+      <w:r>
+        <w:t>python /usr/bin/queueProcessor.py</w:t>
       </w:r>
     </w:p>
     <w:p>
@@ -793,7 +879,6 @@
     </w:p>
     <w:p>
       <w:r>
-        <w:lastRenderedPageBreak/>
         <w:t>In step 4 if the key python line reads:</w:t>
       </w:r>
     </w:p>
@@ -1137,7 +1222,33 @@
         <w:t xml:space="preserve"> (or the name you have changed it to)</w:t>
       </w:r>
       <w:r>
-        <w:t>. Then in this directory type: python sendMessage.py. A file ./</w:t>
+        <w:t xml:space="preserve">. </w:t>
+      </w:r>
+    </w:p>
+    <w:p>
+      <w:r>
+        <w:t xml:space="preserve">Edit the sendMessage.py file and change the message1 </w:t>
+      </w:r>
+      <w:proofErr w:type="spellStart"/>
+      <w:r>
+        <w:t>data_file</w:t>
+      </w:r>
+      <w:proofErr w:type="spellEnd"/>
+      <w:r>
+        <w:t xml:space="preserve"> property to point at the testData.txt within the </w:t>
+      </w:r>
+      <w:proofErr w:type="spellStart"/>
+      <w:r>
+        <w:t>tmp</w:t>
+      </w:r>
+      <w:proofErr w:type="spellEnd"/>
+      <w:r>
+        <w:t xml:space="preserve"> folder you have chosen.</w:t>
+      </w:r>
+    </w:p>
+    <w:p>
+      <w:r>
+        <w:t>Then in this directory type: python sendMessage.py. A file ./</w:t>
       </w:r>
       <w:proofErr w:type="spellStart"/>
       <w:r>
@@ -1153,8 +1264,6 @@
       <w:r>
         <w:t>result_hrpd.txt should appear containing just the text string “something”.</w:t>
       </w:r>
-      <w:bookmarkStart w:id="0" w:name="_GoBack"/>
-      <w:bookmarkEnd w:id="0"/>
     </w:p>
     <w:sectPr>
       <w:pgSz w:w="11906" w:h="16838"/>
@@ -1486,7 +1595,7 @@
   <w:abstractNum w:abstractNumId="3">
     <w:nsid w:val="74F411D8"/>
     <w:multiLevelType w:val="hybridMultilevel"/>
-    <w:tmpl w:val="5824F3A2"/>
+    <w:tmpl w:val="F120001A"/>
     <w:lvl w:ilvl="0" w:tplc="0809000F">
       <w:start w:val="1"/>
       <w:numFmt w:val="decimal"/>
@@ -1496,7 +1605,7 @@
         <w:ind w:left="720" w:hanging="360"/>
       </w:pPr>
     </w:lvl>
-    <w:lvl w:ilvl="1" w:tplc="08090019" w:tentative="1">
+    <w:lvl w:ilvl="1" w:tplc="08090019">
       <w:start w:val="1"/>
       <w:numFmt w:val="lowerLetter"/>
       <w:lvlText w:val="%2."/>
@@ -1945,6 +2054,48 @@
     <w:basedOn w:val="DefaultParagraphFont"/>
     <w:rsid w:val="0085207B"/>
   </w:style>
+  <w:style w:type="paragraph" w:styleId="BalloonText">
+    <w:name w:val="Balloon Text"/>
+    <w:basedOn w:val="Normal"/>
+    <w:link w:val="BalloonTextChar"/>
+    <w:uiPriority w:val="99"/>
+    <w:semiHidden/>
+    <w:unhideWhenUsed/>
+    <w:rsid w:val="00620B2C"/>
+    <w:pPr>
+      <w:spacing w:after="0" w:line="240" w:lineRule="auto"/>
+    </w:pPr>
+    <w:rPr>
+      <w:rFonts w:ascii="Tahoma" w:hAnsi="Tahoma" w:cs="Tahoma"/>
+      <w:sz w:val="16"/>
+      <w:szCs w:val="16"/>
+    </w:rPr>
+  </w:style>
+  <w:style w:type="character" w:customStyle="1" w:styleId="BalloonTextChar">
+    <w:name w:val="Balloon Text Char"/>
+    <w:basedOn w:val="DefaultParagraphFont"/>
+    <w:link w:val="BalloonText"/>
+    <w:uiPriority w:val="99"/>
+    <w:semiHidden/>
+    <w:rsid w:val="00620B2C"/>
+    <w:rPr>
+      <w:rFonts w:ascii="Tahoma" w:hAnsi="Tahoma" w:cs="Tahoma"/>
+      <w:sz w:val="16"/>
+      <w:szCs w:val="16"/>
+    </w:rPr>
+  </w:style>
+  <w:style w:type="character" w:styleId="FollowedHyperlink">
+    <w:name w:val="FollowedHyperlink"/>
+    <w:basedOn w:val="DefaultParagraphFont"/>
+    <w:uiPriority w:val="99"/>
+    <w:semiHidden/>
+    <w:unhideWhenUsed/>
+    <w:rsid w:val="00211E41"/>
+    <w:rPr>
+      <w:color w:val="800080" w:themeColor="followedHyperlink"/>
+      <w:u w:val="single"/>
+    </w:rPr>
+  </w:style>
 </w:styles>
 </file>
 
@@ -2308,6 +2459,48 @@
     <w:name w:val="p"/>
     <w:basedOn w:val="DefaultParagraphFont"/>
     <w:rsid w:val="0085207B"/>
+  </w:style>
+  <w:style w:type="paragraph" w:styleId="BalloonText">
+    <w:name w:val="Balloon Text"/>
+    <w:basedOn w:val="Normal"/>
+    <w:link w:val="BalloonTextChar"/>
+    <w:uiPriority w:val="99"/>
+    <w:semiHidden/>
+    <w:unhideWhenUsed/>
+    <w:rsid w:val="00620B2C"/>
+    <w:pPr>
+      <w:spacing w:after="0" w:line="240" w:lineRule="auto"/>
+    </w:pPr>
+    <w:rPr>
+      <w:rFonts w:ascii="Tahoma" w:hAnsi="Tahoma" w:cs="Tahoma"/>
+      <w:sz w:val="16"/>
+      <w:szCs w:val="16"/>
+    </w:rPr>
+  </w:style>
+  <w:style w:type="character" w:customStyle="1" w:styleId="BalloonTextChar">
+    <w:name w:val="Balloon Text Char"/>
+    <w:basedOn w:val="DefaultParagraphFont"/>
+    <w:link w:val="BalloonText"/>
+    <w:uiPriority w:val="99"/>
+    <w:semiHidden/>
+    <w:rsid w:val="00620B2C"/>
+    <w:rPr>
+      <w:rFonts w:ascii="Tahoma" w:hAnsi="Tahoma" w:cs="Tahoma"/>
+      <w:sz w:val="16"/>
+      <w:szCs w:val="16"/>
+    </w:rPr>
+  </w:style>
+  <w:style w:type="character" w:styleId="FollowedHyperlink">
+    <w:name w:val="FollowedHyperlink"/>
+    <w:basedOn w:val="DefaultParagraphFont"/>
+    <w:uiPriority w:val="99"/>
+    <w:semiHidden/>
+    <w:unhideWhenUsed/>
+    <w:rsid w:val="00211E41"/>
+    <w:rPr>
+      <w:color w:val="800080" w:themeColor="followedHyperlink"/>
+      <w:u w:val="single"/>
+    </w:rPr>
   </w:style>
 </w:styles>
 </file>
@@ -2602,7 +2795,7 @@
 </file>
 
 <file path=customXml/itemProps1.xml><?xml version="1.0" encoding="utf-8"?>
-<ds:datastoreItem xmlns:ds="http://schemas.openxmlformats.org/officeDocument/2006/customXml" ds:itemID="{EEF27288-0CB2-4B2E-904F-30D3E618334C}">
+<ds:datastoreItem xmlns:ds="http://schemas.openxmlformats.org/officeDocument/2006/customXml" ds:itemID="{A5E18D52-2144-4B4F-AFA3-23F5A4D4BEA6}">
   <ds:schemaRefs>
     <ds:schemaRef ds:uri="http://schemas.openxmlformats.org/officeDocument/2006/bibliography"/>
   </ds:schemaRefs>

</xml_diff>